<commit_message>
SWI state/activity diagrams added
</commit_message>
<xml_diff>
--- a/SWI/RUC0066-1.6.docx
+++ b/SWI/RUC0066-1.6.docx
@@ -3253,25 +3253,7 @@
                 <w:noProof/>
                 <w:highlight w:val="yellow"/>
               </w:rPr>
-              <w:t>Sekvenční diag</w:t>
-            </w:r>
-            <w:r>
-              <w:rPr>
-                <w:rStyle w:val="Hyperlink"/>
-                <w:rFonts w:ascii="Times New Roman" w:hAnsi="Times New Roman" w:cs="Times New Roman"/>
-                <w:noProof/>
-                <w:highlight w:val="yellow"/>
-              </w:rPr>
-              <w:t>r</w:t>
-            </w:r>
-            <w:r>
-              <w:rPr>
-                <w:rStyle w:val="Hyperlink"/>
-                <w:rFonts w:ascii="Times New Roman" w:hAnsi="Times New Roman" w:cs="Times New Roman"/>
-                <w:noProof/>
-                <w:highlight w:val="yellow"/>
-              </w:rPr>
-              <w:t>am – Verifikace údajů uživatele</w:t>
+              <w:t>Sekvenční diagram – Verifikace údajů uživatele</w:t>
             </w:r>
             <w:r>
               <w:rPr>
@@ -4368,6 +4350,12 @@
                 <w:rFonts w:ascii="Times New Roman" w:hAnsi="Times New Roman" w:cs="Times New Roman"/>
               </w:rPr>
             </w:pPr>
+            <w:r>
+              <w:rPr>
+                <w:rFonts w:ascii="Times New Roman" w:hAnsi="Times New Roman" w:cs="Times New Roman"/>
+              </w:rPr>
+              <w:t>Michal Ručka</w:t>
+            </w:r>
           </w:p>
         </w:tc>
         <w:tc>
@@ -4380,6 +4368,12 @@
                 <w:rFonts w:ascii="Times New Roman" w:hAnsi="Times New Roman" w:cs="Times New Roman"/>
               </w:rPr>
             </w:pPr>
+            <w:r>
+              <w:rPr>
+                <w:rFonts w:ascii="Times New Roman" w:hAnsi="Times New Roman" w:cs="Times New Roman"/>
+              </w:rPr>
+              <w:t>29. 4. 2023</w:t>
+            </w:r>
           </w:p>
         </w:tc>
         <w:tc>
@@ -4393,6 +4387,12 @@
                 <w:rFonts w:ascii="Times New Roman" w:hAnsi="Times New Roman" w:cs="Times New Roman"/>
               </w:rPr>
             </w:pPr>
+            <w:r>
+              <w:rPr>
+                <w:rFonts w:ascii="Times New Roman" w:hAnsi="Times New Roman" w:cs="Times New Roman"/>
+              </w:rPr>
+              <w:t>Přidány aktivitní a stavové diagramy</w:t>
+            </w:r>
           </w:p>
         </w:tc>
         <w:tc>
@@ -4405,6 +4405,12 @@
                 <w:rFonts w:ascii="Times New Roman" w:hAnsi="Times New Roman" w:cs="Times New Roman"/>
               </w:rPr>
             </w:pPr>
+            <w:r>
+              <w:rPr>
+                <w:rFonts w:ascii="Times New Roman" w:hAnsi="Times New Roman" w:cs="Times New Roman"/>
+              </w:rPr>
+              <w:t>1.8</w:t>
+            </w:r>
           </w:p>
         </w:tc>
       </w:tr>
@@ -9759,14 +9765,12 @@
         <w:pStyle w:val="Heading2"/>
         <w:rPr>
           <w:rFonts w:ascii="Times New Roman" w:hAnsi="Times New Roman" w:cs="Times New Roman"/>
-          <w:highlight w:val="yellow"/>
         </w:rPr>
       </w:pPr>
       <w:bookmarkStart w:id="29" w:name="_Toc133428398"/>
       <w:r>
         <w:rPr>
           <w:rFonts w:ascii="Times New Roman" w:hAnsi="Times New Roman" w:cs="Times New Roman"/>
-          <w:highlight w:val="yellow"/>
         </w:rPr>
         <w:t>Sekvenční diagram – Výběr prostředků z burzy</w:t>
       </w:r>
@@ -10154,24 +10158,15 @@
         <w:pStyle w:val="Heading2"/>
         <w:rPr>
           <w:rFonts w:ascii="Times New Roman" w:hAnsi="Times New Roman" w:cs="Times New Roman"/>
-          <w:highlight w:val="yellow"/>
         </w:rPr>
       </w:pPr>
       <w:bookmarkStart w:id="30" w:name="_Toc133428399"/>
       <w:r>
         <w:rPr>
           <w:rFonts w:ascii="Times New Roman" w:hAnsi="Times New Roman" w:cs="Times New Roman"/>
-          <w:highlight w:val="yellow"/>
         </w:rPr>
         <w:lastRenderedPageBreak/>
-        <w:t xml:space="preserve">Sekvenční diagram – </w:t>
-      </w:r>
-      <w:r>
-        <w:rPr>
-          <w:rFonts w:ascii="Times New Roman" w:hAnsi="Times New Roman" w:cs="Times New Roman"/>
-          <w:highlight w:val="yellow"/>
-        </w:rPr>
-        <w:t>Verifikace údajů uživatele</w:t>
+        <w:t>Sekvenční diagram – Verifikace údajů uživatele</w:t>
       </w:r>
       <w:bookmarkEnd w:id="30"/>
     </w:p>
@@ -10564,30 +10559,20 @@
         <w:pStyle w:val="Heading2"/>
         <w:rPr>
           <w:rFonts w:ascii="Times New Roman" w:hAnsi="Times New Roman" w:cs="Times New Roman"/>
-          <w:highlight w:val="yellow"/>
         </w:rPr>
       </w:pPr>
       <w:bookmarkStart w:id="31" w:name="_Toc133428400"/>
       <w:r>
         <w:rPr>
           <w:rFonts w:ascii="Times New Roman" w:hAnsi="Times New Roman" w:cs="Times New Roman"/>
-          <w:highlight w:val="yellow"/>
         </w:rPr>
         <w:lastRenderedPageBreak/>
-        <w:t xml:space="preserve">Sekvenční diagram – </w:t>
-      </w:r>
-      <w:r>
-        <w:rPr>
-          <w:rFonts w:ascii="Times New Roman" w:hAnsi="Times New Roman" w:cs="Times New Roman"/>
-          <w:highlight w:val="yellow"/>
-        </w:rPr>
-        <w:t xml:space="preserve">Připojení se na </w:t>
+        <w:t xml:space="preserve">Sekvenční diagram – Připojení se na </w:t>
       </w:r>
       <w:proofErr w:type="spellStart"/>
       <w:r>
         <w:rPr>
           <w:rFonts w:ascii="Times New Roman" w:hAnsi="Times New Roman" w:cs="Times New Roman"/>
-          <w:highlight w:val="yellow"/>
         </w:rPr>
         <w:t>miningpool</w:t>
       </w:r>
@@ -10796,8 +10781,729 @@
         </w:rPr>
       </w:pPr>
     </w:p>
+    <w:p>
+      <w:pPr>
+        <w:rPr>
+          <w:vertAlign w:val="subscript"/>
+        </w:rPr>
+      </w:pPr>
+    </w:p>
+    <w:p>
+      <w:pPr>
+        <w:rPr>
+          <w:vertAlign w:val="subscript"/>
+        </w:rPr>
+      </w:pPr>
+    </w:p>
+    <w:p>
+      <w:pPr>
+        <w:rPr>
+          <w:vertAlign w:val="subscript"/>
+        </w:rPr>
+      </w:pPr>
+    </w:p>
+    <w:p>
+      <w:pPr>
+        <w:rPr>
+          <w:vertAlign w:val="subscript"/>
+        </w:rPr>
+      </w:pPr>
+    </w:p>
+    <w:p>
+      <w:pPr>
+        <w:rPr>
+          <w:vertAlign w:val="subscript"/>
+        </w:rPr>
+      </w:pPr>
+    </w:p>
+    <w:p>
+      <w:pPr>
+        <w:rPr>
+          <w:vertAlign w:val="subscript"/>
+        </w:rPr>
+      </w:pPr>
+    </w:p>
+    <w:p>
+      <w:pPr>
+        <w:rPr>
+          <w:vertAlign w:val="subscript"/>
+        </w:rPr>
+      </w:pPr>
+    </w:p>
+    <w:p>
+      <w:pPr>
+        <w:rPr>
+          <w:vertAlign w:val="subscript"/>
+        </w:rPr>
+      </w:pPr>
+    </w:p>
+    <w:p>
+      <w:pPr>
+        <w:rPr>
+          <w:vertAlign w:val="subscript"/>
+        </w:rPr>
+      </w:pPr>
+    </w:p>
+    <w:p>
+      <w:pPr>
+        <w:rPr>
+          <w:vertAlign w:val="subscript"/>
+        </w:rPr>
+      </w:pPr>
+    </w:p>
+    <w:p>
+      <w:pPr>
+        <w:rPr>
+          <w:vertAlign w:val="subscript"/>
+        </w:rPr>
+      </w:pPr>
+    </w:p>
+    <w:p>
+      <w:pPr>
+        <w:rPr>
+          <w:vertAlign w:val="subscript"/>
+        </w:rPr>
+      </w:pPr>
+    </w:p>
+    <w:p>
+      <w:pPr>
+        <w:rPr>
+          <w:vertAlign w:val="subscript"/>
+        </w:rPr>
+      </w:pPr>
+    </w:p>
+    <w:p>
+      <w:pPr>
+        <w:rPr>
+          <w:vertAlign w:val="subscript"/>
+        </w:rPr>
+      </w:pPr>
+    </w:p>
+    <w:p>
+      <w:pPr>
+        <w:rPr>
+          <w:vertAlign w:val="subscript"/>
+        </w:rPr>
+      </w:pPr>
+    </w:p>
+    <w:p>
+      <w:pPr>
+        <w:rPr>
+          <w:vertAlign w:val="subscript"/>
+        </w:rPr>
+      </w:pPr>
+    </w:p>
+    <w:p>
+      <w:pPr>
+        <w:rPr>
+          <w:vertAlign w:val="subscript"/>
+        </w:rPr>
+      </w:pPr>
+    </w:p>
+    <w:p>
+      <w:pPr>
+        <w:rPr>
+          <w:vertAlign w:val="subscript"/>
+        </w:rPr>
+      </w:pPr>
+    </w:p>
+    <w:p>
+      <w:pPr>
+        <w:rPr>
+          <w:vertAlign w:val="subscript"/>
+        </w:rPr>
+      </w:pPr>
+    </w:p>
+    <w:p>
+      <w:pPr>
+        <w:rPr>
+          <w:vertAlign w:val="subscript"/>
+        </w:rPr>
+      </w:pPr>
+    </w:p>
+    <w:p>
+      <w:pPr>
+        <w:rPr>
+          <w:vertAlign w:val="subscript"/>
+        </w:rPr>
+      </w:pPr>
+    </w:p>
+    <w:p>
+      <w:pPr>
+        <w:rPr>
+          <w:vertAlign w:val="subscript"/>
+        </w:rPr>
+      </w:pPr>
+    </w:p>
+    <w:p>
+      <w:pPr>
+        <w:rPr>
+          <w:vertAlign w:val="subscript"/>
+        </w:rPr>
+      </w:pPr>
+    </w:p>
+    <w:p>
+      <w:pPr>
+        <w:rPr>
+          <w:vertAlign w:val="subscript"/>
+        </w:rPr>
+      </w:pPr>
+    </w:p>
+    <w:p>
+      <w:pPr>
+        <w:rPr>
+          <w:vertAlign w:val="subscript"/>
+        </w:rPr>
+      </w:pPr>
+    </w:p>
+    <w:p/>
+    <w:p>
+      <w:pPr>
+        <w:pStyle w:val="Heading2"/>
+        <w:rPr>
+          <w:highlight w:val="yellow"/>
+        </w:rPr>
+      </w:pPr>
+      <w:r>
+        <w:rPr>
+          <w:highlight w:val="yellow"/>
+        </w:rPr>
+        <w:lastRenderedPageBreak/>
+        <w:t>Aktivitní diagram – Verifikace uživatele</w:t>
+      </w:r>
+    </w:p>
+    <w:p>
+      <w:r>
+        <w:rPr>
+          <w:noProof/>
+          <w:vertAlign w:val="subscript"/>
+          <w14:ligatures w14:val="none"/>
+        </w:rPr>
+        <w:drawing>
+          <wp:anchor distT="0" distB="0" distL="114300" distR="114300" simplePos="0" relativeHeight="251666432" behindDoc="0" locked="0" layoutInCell="1" allowOverlap="1" wp14:anchorId="708EEBFE" wp14:editId="748B63B1">
+            <wp:simplePos x="0" y="0"/>
+            <wp:positionH relativeFrom="column">
+              <wp:posOffset>42203</wp:posOffset>
+            </wp:positionH>
+            <wp:positionV relativeFrom="paragraph">
+              <wp:posOffset>23289</wp:posOffset>
+            </wp:positionV>
+            <wp:extent cx="5683348" cy="8640909"/>
+            <wp:effectExtent l="0" t="0" r="0" b="0"/>
+            <wp:wrapNone/>
+            <wp:docPr id="455213457" name="Picture 455213457"/>
+            <wp:cNvGraphicFramePr>
+              <a:graphicFrameLocks xmlns:a="http://schemas.openxmlformats.org/drawingml/2006/main" noChangeAspect="1"/>
+            </wp:cNvGraphicFramePr>
+            <a:graphic xmlns:a="http://schemas.openxmlformats.org/drawingml/2006/main">
+              <a:graphicData uri="http://schemas.openxmlformats.org/drawingml/2006/picture">
+                <pic:pic xmlns:pic="http://schemas.openxmlformats.org/drawingml/2006/picture">
+                  <pic:nvPicPr>
+                    <pic:cNvPr id="455213457" name="Picture 455213457"/>
+                    <pic:cNvPicPr/>
+                  </pic:nvPicPr>
+                  <pic:blipFill>
+                    <a:blip r:embed="rId14">
+                      <a:extLst>
+                        <a:ext uri="{28A0092B-C50C-407E-A947-70E740481C1C}">
+                          <a14:useLocalDpi xmlns:a14="http://schemas.microsoft.com/office/drawing/2010/main" val="0"/>
+                        </a:ext>
+                      </a:extLst>
+                    </a:blip>
+                    <a:stretch>
+                      <a:fillRect/>
+                    </a:stretch>
+                  </pic:blipFill>
+                  <pic:spPr>
+                    <a:xfrm>
+                      <a:off x="0" y="0"/>
+                      <a:ext cx="5684363" cy="8642452"/>
+                    </a:xfrm>
+                    <a:prstGeom prst="rect">
+                      <a:avLst/>
+                    </a:prstGeom>
+                  </pic:spPr>
+                </pic:pic>
+              </a:graphicData>
+            </a:graphic>
+            <wp14:sizeRelH relativeFrom="page">
+              <wp14:pctWidth>0</wp14:pctWidth>
+            </wp14:sizeRelH>
+            <wp14:sizeRelV relativeFrom="page">
+              <wp14:pctHeight>0</wp14:pctHeight>
+            </wp14:sizeRelV>
+          </wp:anchor>
+        </w:drawing>
+      </w:r>
+    </w:p>
+    <w:p/>
+    <w:p/>
+    <w:p/>
+    <w:p/>
+    <w:p/>
+    <w:p/>
+    <w:p/>
+    <w:p/>
+    <w:p/>
+    <w:p/>
+    <w:p/>
+    <w:p/>
+    <w:p/>
+    <w:p/>
+    <w:p/>
+    <w:p/>
+    <w:p/>
+    <w:p/>
+    <w:p/>
+    <w:p/>
+    <w:p/>
+    <w:p>
+      <w:r>
+        <w:br w:type="page"/>
+      </w:r>
+    </w:p>
+    <w:p>
+      <w:pPr>
+        <w:pStyle w:val="Heading2"/>
+        <w:rPr>
+          <w:highlight w:val="yellow"/>
+        </w:rPr>
+      </w:pPr>
+      <w:r>
+        <w:rPr>
+          <w:highlight w:val="yellow"/>
+        </w:rPr>
+        <w:lastRenderedPageBreak/>
+        <w:t>Aktivitní diagram</w:t>
+      </w:r>
+      <w:r>
+        <w:rPr>
+          <w:highlight w:val="yellow"/>
+        </w:rPr>
+        <w:t xml:space="preserve"> – Výběr prostředků z burzy </w:t>
+      </w:r>
+    </w:p>
+    <w:p/>
+    <w:p>
+      <w:r>
+        <w:rPr>
+          <w:noProof/>
+          <w:vertAlign w:val="subscript"/>
+          <w14:ligatures w14:val="none"/>
+        </w:rPr>
+        <w:drawing>
+          <wp:anchor distT="0" distB="0" distL="114300" distR="114300" simplePos="0" relativeHeight="251668480" behindDoc="0" locked="0" layoutInCell="1" allowOverlap="1" wp14:anchorId="3AB9EA6D" wp14:editId="18BCF6B9">
+            <wp:simplePos x="0" y="0"/>
+            <wp:positionH relativeFrom="column">
+              <wp:posOffset>-393505</wp:posOffset>
+            </wp:positionH>
+            <wp:positionV relativeFrom="paragraph">
+              <wp:posOffset>217170</wp:posOffset>
+            </wp:positionV>
+            <wp:extent cx="6530674" cy="8201464"/>
+            <wp:effectExtent l="0" t="0" r="0" b="3175"/>
+            <wp:wrapNone/>
+            <wp:docPr id="1143720585" name="Picture 1143720585" descr="Diagram, schematic&#10;&#10;Description automatically generated"/>
+            <wp:cNvGraphicFramePr>
+              <a:graphicFrameLocks xmlns:a="http://schemas.openxmlformats.org/drawingml/2006/main" noChangeAspect="1"/>
+            </wp:cNvGraphicFramePr>
+            <a:graphic xmlns:a="http://schemas.openxmlformats.org/drawingml/2006/main">
+              <a:graphicData uri="http://schemas.openxmlformats.org/drawingml/2006/picture">
+                <pic:pic xmlns:pic="http://schemas.openxmlformats.org/drawingml/2006/picture">
+                  <pic:nvPicPr>
+                    <pic:cNvPr id="1143720585" name="Picture 1143720585" descr="Diagram, schematic&#10;&#10;Description automatically generated"/>
+                    <pic:cNvPicPr/>
+                  </pic:nvPicPr>
+                  <pic:blipFill>
+                    <a:blip r:embed="rId15">
+                      <a:extLst>
+                        <a:ext uri="{28A0092B-C50C-407E-A947-70E740481C1C}">
+                          <a14:useLocalDpi xmlns:a14="http://schemas.microsoft.com/office/drawing/2010/main" val="0"/>
+                        </a:ext>
+                      </a:extLst>
+                    </a:blip>
+                    <a:stretch>
+                      <a:fillRect/>
+                    </a:stretch>
+                  </pic:blipFill>
+                  <pic:spPr>
+                    <a:xfrm>
+                      <a:off x="0" y="0"/>
+                      <a:ext cx="6530674" cy="8201464"/>
+                    </a:xfrm>
+                    <a:prstGeom prst="rect">
+                      <a:avLst/>
+                    </a:prstGeom>
+                  </pic:spPr>
+                </pic:pic>
+              </a:graphicData>
+            </a:graphic>
+            <wp14:sizeRelH relativeFrom="page">
+              <wp14:pctWidth>0</wp14:pctWidth>
+            </wp14:sizeRelH>
+            <wp14:sizeRelV relativeFrom="page">
+              <wp14:pctHeight>0</wp14:pctHeight>
+            </wp14:sizeRelV>
+          </wp:anchor>
+        </w:drawing>
+      </w:r>
+    </w:p>
+    <w:p>
+      <w:r>
+        <w:br w:type="page"/>
+      </w:r>
+    </w:p>
+    <w:p>
+      <w:pPr>
+        <w:pStyle w:val="Heading2"/>
+        <w:rPr>
+          <w:highlight w:val="yellow"/>
+        </w:rPr>
+      </w:pPr>
+      <w:r>
+        <w:rPr>
+          <w:highlight w:val="yellow"/>
+        </w:rPr>
+        <w:lastRenderedPageBreak/>
+        <w:t>Aktivitní diagram</w:t>
+      </w:r>
+      <w:r>
+        <w:rPr>
+          <w:highlight w:val="yellow"/>
+        </w:rPr>
+        <w:t xml:space="preserve"> – Připojení k </w:t>
+      </w:r>
+      <w:proofErr w:type="spellStart"/>
+      <w:r>
+        <w:rPr>
+          <w:highlight w:val="yellow"/>
+        </w:rPr>
+        <w:t>mining</w:t>
+      </w:r>
+      <w:proofErr w:type="spellEnd"/>
+      <w:r>
+        <w:rPr>
+          <w:highlight w:val="yellow"/>
+        </w:rPr>
+        <w:t xml:space="preserve"> poolu</w:t>
+      </w:r>
+    </w:p>
+    <w:p>
+      <w:r>
+        <w:rPr>
+          <w:noProof/>
+          <w:vertAlign w:val="subscript"/>
+          <w14:ligatures w14:val="none"/>
+        </w:rPr>
+        <w:drawing>
+          <wp:anchor distT="0" distB="0" distL="114300" distR="114300" simplePos="0" relativeHeight="251670528" behindDoc="0" locked="0" layoutInCell="1" allowOverlap="1" wp14:anchorId="7C641588" wp14:editId="57255003">
+            <wp:simplePos x="0" y="0"/>
+            <wp:positionH relativeFrom="column">
+              <wp:posOffset>-685165</wp:posOffset>
+            </wp:positionH>
+            <wp:positionV relativeFrom="paragraph">
+              <wp:posOffset>335228</wp:posOffset>
+            </wp:positionV>
+            <wp:extent cx="7441795" cy="7871625"/>
+            <wp:effectExtent l="0" t="0" r="635" b="2540"/>
+            <wp:wrapNone/>
+            <wp:docPr id="1164963800" name="Picture 1164963800"/>
+            <wp:cNvGraphicFramePr>
+              <a:graphicFrameLocks xmlns:a="http://schemas.openxmlformats.org/drawingml/2006/main" noChangeAspect="1"/>
+            </wp:cNvGraphicFramePr>
+            <a:graphic xmlns:a="http://schemas.openxmlformats.org/drawingml/2006/main">
+              <a:graphicData uri="http://schemas.openxmlformats.org/drawingml/2006/picture">
+                <pic:pic xmlns:pic="http://schemas.openxmlformats.org/drawingml/2006/picture">
+                  <pic:nvPicPr>
+                    <pic:cNvPr id="1164963800" name="Picture 1164963800"/>
+                    <pic:cNvPicPr/>
+                  </pic:nvPicPr>
+                  <pic:blipFill>
+                    <a:blip r:embed="rId16">
+                      <a:extLst>
+                        <a:ext uri="{28A0092B-C50C-407E-A947-70E740481C1C}">
+                          <a14:useLocalDpi xmlns:a14="http://schemas.microsoft.com/office/drawing/2010/main" val="0"/>
+                        </a:ext>
+                      </a:extLst>
+                    </a:blip>
+                    <a:stretch>
+                      <a:fillRect/>
+                    </a:stretch>
+                  </pic:blipFill>
+                  <pic:spPr>
+                    <a:xfrm>
+                      <a:off x="0" y="0"/>
+                      <a:ext cx="7441795" cy="7871625"/>
+                    </a:xfrm>
+                    <a:prstGeom prst="rect">
+                      <a:avLst/>
+                    </a:prstGeom>
+                  </pic:spPr>
+                </pic:pic>
+              </a:graphicData>
+            </a:graphic>
+            <wp14:sizeRelH relativeFrom="page">
+              <wp14:pctWidth>0</wp14:pctWidth>
+            </wp14:sizeRelH>
+            <wp14:sizeRelV relativeFrom="page">
+              <wp14:pctHeight>0</wp14:pctHeight>
+            </wp14:sizeRelV>
+          </wp:anchor>
+        </w:drawing>
+      </w:r>
+      <w:r>
+        <w:br w:type="page"/>
+      </w:r>
+    </w:p>
+    <w:p>
+      <w:pPr>
+        <w:pStyle w:val="Heading2"/>
+        <w:rPr>
+          <w:highlight w:val="yellow"/>
+        </w:rPr>
+      </w:pPr>
+      <w:r>
+        <w:lastRenderedPageBreak/>
+        <w:t xml:space="preserve"> </w:t>
+      </w:r>
+      <w:r>
+        <w:rPr>
+          <w:highlight w:val="yellow"/>
+        </w:rPr>
+        <w:t>Stavový diagram – Přihlášení uživatele</w:t>
+      </w:r>
+    </w:p>
+    <w:p>
+      <w:r>
+        <w:rPr>
+          <w:noProof/>
+          <w:vertAlign w:val="subscript"/>
+          <w14:ligatures w14:val="none"/>
+        </w:rPr>
+        <w:drawing>
+          <wp:anchor distT="0" distB="0" distL="114300" distR="114300" simplePos="0" relativeHeight="251672576" behindDoc="0" locked="0" layoutInCell="1" allowOverlap="1" wp14:anchorId="4EC8DA83" wp14:editId="2C5FC873">
+            <wp:simplePos x="0" y="0"/>
+            <wp:positionH relativeFrom="column">
+              <wp:posOffset>-334978</wp:posOffset>
+            </wp:positionH>
+            <wp:positionV relativeFrom="paragraph">
+              <wp:posOffset>178316</wp:posOffset>
+            </wp:positionV>
+            <wp:extent cx="5903595" cy="8546471"/>
+            <wp:effectExtent l="0" t="0" r="1905" b="635"/>
+            <wp:wrapNone/>
+            <wp:docPr id="1842963065" name="Picture 1842963065"/>
+            <wp:cNvGraphicFramePr>
+              <a:graphicFrameLocks xmlns:a="http://schemas.openxmlformats.org/drawingml/2006/main" noChangeAspect="1"/>
+            </wp:cNvGraphicFramePr>
+            <a:graphic xmlns:a="http://schemas.openxmlformats.org/drawingml/2006/main">
+              <a:graphicData uri="http://schemas.openxmlformats.org/drawingml/2006/picture">
+                <pic:pic xmlns:pic="http://schemas.openxmlformats.org/drawingml/2006/picture">
+                  <pic:nvPicPr>
+                    <pic:cNvPr id="1842963065" name="Picture 1842963065"/>
+                    <pic:cNvPicPr/>
+                  </pic:nvPicPr>
+                  <pic:blipFill>
+                    <a:blip r:embed="rId17">
+                      <a:extLst>
+                        <a:ext uri="{28A0092B-C50C-407E-A947-70E740481C1C}">
+                          <a14:useLocalDpi xmlns:a14="http://schemas.microsoft.com/office/drawing/2010/main" val="0"/>
+                        </a:ext>
+                      </a:extLst>
+                    </a:blip>
+                    <a:stretch>
+                      <a:fillRect/>
+                    </a:stretch>
+                  </pic:blipFill>
+                  <pic:spPr>
+                    <a:xfrm>
+                      <a:off x="0" y="0"/>
+                      <a:ext cx="5905026" cy="8548543"/>
+                    </a:xfrm>
+                    <a:prstGeom prst="rect">
+                      <a:avLst/>
+                    </a:prstGeom>
+                  </pic:spPr>
+                </pic:pic>
+              </a:graphicData>
+            </a:graphic>
+            <wp14:sizeRelH relativeFrom="page">
+              <wp14:pctWidth>0</wp14:pctWidth>
+            </wp14:sizeRelH>
+            <wp14:sizeRelV relativeFrom="page">
+              <wp14:pctHeight>0</wp14:pctHeight>
+            </wp14:sizeRelV>
+          </wp:anchor>
+        </w:drawing>
+      </w:r>
+    </w:p>
+    <w:p>
+      <w:r>
+        <w:br w:type="page"/>
+      </w:r>
+    </w:p>
+    <w:p>
+      <w:pPr>
+        <w:pStyle w:val="Heading2"/>
+        <w:rPr>
+          <w:highlight w:val="yellow"/>
+        </w:rPr>
+      </w:pPr>
+      <w:r>
+        <w:lastRenderedPageBreak/>
+        <w:t xml:space="preserve"> </w:t>
+      </w:r>
+      <w:r>
+        <w:rPr>
+          <w:highlight w:val="yellow"/>
+        </w:rPr>
+        <w:t>Stavový diagram – Distribuce odměn za těžbu</w:t>
+      </w:r>
+    </w:p>
+    <w:p>
+      <w:r>
+        <w:rPr>
+          <w:noProof/>
+          <w:vertAlign w:val="subscript"/>
+          <w14:ligatures w14:val="none"/>
+        </w:rPr>
+        <w:drawing>
+          <wp:anchor distT="0" distB="0" distL="114300" distR="114300" simplePos="0" relativeHeight="251674624" behindDoc="0" locked="0" layoutInCell="1" allowOverlap="1" wp14:anchorId="2B3E3AD5" wp14:editId="11C9E68D">
+            <wp:simplePos x="0" y="0"/>
+            <wp:positionH relativeFrom="column">
+              <wp:posOffset>-58057</wp:posOffset>
+            </wp:positionH>
+            <wp:positionV relativeFrom="paragraph">
+              <wp:posOffset>189956</wp:posOffset>
+            </wp:positionV>
+            <wp:extent cx="6110514" cy="8360735"/>
+            <wp:effectExtent l="0" t="0" r="0" b="0"/>
+            <wp:wrapNone/>
+            <wp:docPr id="244427617" name="Picture 244427617"/>
+            <wp:cNvGraphicFramePr>
+              <a:graphicFrameLocks xmlns:a="http://schemas.openxmlformats.org/drawingml/2006/main" noChangeAspect="1"/>
+            </wp:cNvGraphicFramePr>
+            <a:graphic xmlns:a="http://schemas.openxmlformats.org/drawingml/2006/main">
+              <a:graphicData uri="http://schemas.openxmlformats.org/drawingml/2006/picture">
+                <pic:pic xmlns:pic="http://schemas.openxmlformats.org/drawingml/2006/picture">
+                  <pic:nvPicPr>
+                    <pic:cNvPr id="244427617" name="Picture 244427617"/>
+                    <pic:cNvPicPr/>
+                  </pic:nvPicPr>
+                  <pic:blipFill>
+                    <a:blip r:embed="rId18">
+                      <a:extLst>
+                        <a:ext uri="{28A0092B-C50C-407E-A947-70E740481C1C}">
+                          <a14:useLocalDpi xmlns:a14="http://schemas.microsoft.com/office/drawing/2010/main" val="0"/>
+                        </a:ext>
+                      </a:extLst>
+                    </a:blip>
+                    <a:stretch>
+                      <a:fillRect/>
+                    </a:stretch>
+                  </pic:blipFill>
+                  <pic:spPr>
+                    <a:xfrm>
+                      <a:off x="0" y="0"/>
+                      <a:ext cx="6110514" cy="8360735"/>
+                    </a:xfrm>
+                    <a:prstGeom prst="rect">
+                      <a:avLst/>
+                    </a:prstGeom>
+                  </pic:spPr>
+                </pic:pic>
+              </a:graphicData>
+            </a:graphic>
+            <wp14:sizeRelH relativeFrom="page">
+              <wp14:pctWidth>0</wp14:pctWidth>
+            </wp14:sizeRelH>
+            <wp14:sizeRelV relativeFrom="page">
+              <wp14:pctHeight>0</wp14:pctHeight>
+            </wp14:sizeRelV>
+          </wp:anchor>
+        </w:drawing>
+      </w:r>
+    </w:p>
+    <w:p>
+      <w:pPr>
+        <w:pStyle w:val="Heading2"/>
+      </w:pPr>
+      <w:r>
+        <w:br w:type="page"/>
+      </w:r>
+      <w:r>
+        <w:rPr>
+          <w:noProof/>
+          <w:highlight w:val="yellow"/>
+          <w:vertAlign w:val="subscript"/>
+          <w14:ligatures w14:val="none"/>
+        </w:rPr>
+        <w:lastRenderedPageBreak/>
+        <w:drawing>
+          <wp:anchor distT="0" distB="0" distL="114300" distR="114300" simplePos="0" relativeHeight="251676672" behindDoc="0" locked="0" layoutInCell="1" allowOverlap="1" wp14:anchorId="0BE806C3" wp14:editId="33720ECE">
+            <wp:simplePos x="0" y="0"/>
+            <wp:positionH relativeFrom="column">
+              <wp:posOffset>-942975</wp:posOffset>
+            </wp:positionH>
+            <wp:positionV relativeFrom="paragraph">
+              <wp:posOffset>478790</wp:posOffset>
+            </wp:positionV>
+            <wp:extent cx="7775236" cy="7630097"/>
+            <wp:effectExtent l="0" t="0" r="0" b="3175"/>
+            <wp:wrapNone/>
+            <wp:docPr id="1630886809" name="Picture 1630886809"/>
+            <wp:cNvGraphicFramePr>
+              <a:graphicFrameLocks xmlns:a="http://schemas.openxmlformats.org/drawingml/2006/main" noChangeAspect="1"/>
+            </wp:cNvGraphicFramePr>
+            <a:graphic xmlns:a="http://schemas.openxmlformats.org/drawingml/2006/main">
+              <a:graphicData uri="http://schemas.openxmlformats.org/drawingml/2006/picture">
+                <pic:pic xmlns:pic="http://schemas.openxmlformats.org/drawingml/2006/picture">
+                  <pic:nvPicPr>
+                    <pic:cNvPr id="1630886809" name="Picture 1630886809"/>
+                    <pic:cNvPicPr/>
+                  </pic:nvPicPr>
+                  <pic:blipFill>
+                    <a:blip r:embed="rId19">
+                      <a:extLst>
+                        <a:ext uri="{28A0092B-C50C-407E-A947-70E740481C1C}">
+                          <a14:useLocalDpi xmlns:a14="http://schemas.microsoft.com/office/drawing/2010/main" val="0"/>
+                        </a:ext>
+                      </a:extLst>
+                    </a:blip>
+                    <a:stretch>
+                      <a:fillRect/>
+                    </a:stretch>
+                  </pic:blipFill>
+                  <pic:spPr>
+                    <a:xfrm>
+                      <a:off x="0" y="0"/>
+                      <a:ext cx="7775236" cy="7630097"/>
+                    </a:xfrm>
+                    <a:prstGeom prst="rect">
+                      <a:avLst/>
+                    </a:prstGeom>
+                  </pic:spPr>
+                </pic:pic>
+              </a:graphicData>
+            </a:graphic>
+            <wp14:sizeRelH relativeFrom="page">
+              <wp14:pctWidth>0</wp14:pctWidth>
+            </wp14:sizeRelH>
+            <wp14:sizeRelV relativeFrom="page">
+              <wp14:pctHeight>0</wp14:pctHeight>
+            </wp14:sizeRelV>
+          </wp:anchor>
+        </w:drawing>
+      </w:r>
+      <w:r>
+        <w:rPr>
+          <w:highlight w:val="yellow"/>
+        </w:rPr>
+        <w:t xml:space="preserve"> Stavový diagram – Update aplikace</w:t>
+      </w:r>
+    </w:p>
     <w:sectPr>
-      <w:footerReference w:type="default" r:id="rId14"/>
+      <w:footerReference w:type="default" r:id="rId20"/>
       <w:pgSz w:w="11906" w:h="16838"/>
       <w:pgMar w:top="1440" w:right="1440" w:bottom="1440" w:left="1440" w:header="708" w:footer="708" w:gutter="0"/>
       <w:pgNumType w:start="1"/>

</xml_diff>